<commit_message>
1st practice deply done
</commit_message>
<xml_diff>
--- a/1 Text Options.docx
+++ b/1 Text Options.docx
@@ -1,7 +1,172 @@
 
 <file path=word/document.xml><?xml version="1.0" encoding="utf-8"?>
-<w:document xmlns:wpc="http://schemas.microsoft.com/office/word/2010/wordprocessingCanvas" xmlns:cx="http://schemas.microsoft.com/office/drawing/2014/chartex" xmlns:cx1="http://schemas.microsoft.com/office/drawing/2015/9/8/chartex" xmlns:cx2="http://schemas.microsoft.com/office/drawing/2015/10/21/chartex" xmlns:cx3="http://schemas.microsoft.com/office/drawing/2016/5/9/chartex" xmlns:cx4="http://schemas.microsoft.com/office/drawing/2016/5/10/chartex" xmlns:cx5="http://schemas.microsoft.com/office/drawing/2016/5/11/chartex" xmlns:cx6="http://schemas.microsoft.com/office/drawing/2016/5/12/chartex" xmlns:cx7="http://schemas.microsoft.com/office/drawing/2016/5/13/chartex" xmlns:cx8="http://schemas.microsoft.com/office/drawing/2016/5/14/chartex" xmlns:mc="http://schemas.openxmlformats.org/markup-compatibility/2006" xmlns:aink="http://schemas.microsoft.com/office/drawing/2016/ink" xmlns:am3d="http://schemas.microsoft.com/office/drawing/2017/model3d" xmlns:o="urn:schemas-microsoft-com:office:office" xmlns:r="http://schemas.openxmlformats.org/officeDocument/2006/relationships" xmlns:m="http://schemas.openxmlformats.org/officeDocument/2006/math" xmlns:v="urn:schemas-microsoft-com:vml" xmlns:wp14="http://schemas.microsoft.com/office/word/2010/wordprocessingDrawing" xmlns:wp="http://schemas.openxmlformats.org/drawingml/2006/wordprocessingDrawing" xmlns:w10="urn:schemas-microsoft-com:office:word" xmlns:w="http://schemas.openxmlformats.org/wordprocessingml/2006/main" xmlns:w14="http://schemas.microsoft.com/office/word/2010/wordml" xmlns:w15="http://schemas.microsoft.com/office/word/2012/wordml" xmlns:w16cex="http://schemas.microsoft.com/office/word/2018/wordml/cex" xmlns:w16cid="http://schemas.microsoft.com/office/word/2016/wordml/cid" xmlns:w16="http://schemas.microsoft.com/office/word/2018/wordml" xmlns:w16sdtdh="http://schemas.microsoft.com/office/word/2020/wordml/sdtdatahash" xmlns:w16se="http://schemas.microsoft.com/office/word/2015/wordml/symex" xmlns:wpg="http://schemas.microsoft.com/office/word/2010/wordprocessingGroup" xmlns:wpi="http://schemas.microsoft.com/office/word/2010/wordprocessingInk" xmlns:wne="http://schemas.microsoft.com/office/word/2006/wordml" xmlns:wps="http://schemas.microsoft.com/office/word/2010/wordprocessingShape" mc:Ignorable="w14 w15 w16se w16cid w16 w16cex w16sdtdh wp14">
+<w:document xmlns:wpc="http://schemas.microsoft.com/office/word/2010/wordprocessingCanvas" xmlns:cx="http://schemas.microsoft.com/office/drawing/2014/chartex" xmlns:cx1="http://schemas.microsoft.com/office/drawing/2015/9/8/chartex" xmlns:cx2="http://schemas.microsoft.com/office/drawing/2015/10/21/chartex" xmlns:cx3="http://schemas.microsoft.com/office/drawing/2016/5/9/chartex" xmlns:cx4="http://schemas.microsoft.com/office/drawing/2016/5/10/chartex" xmlns:cx5="http://schemas.microsoft.com/office/drawing/2016/5/11/chartex" xmlns:cx6="http://schemas.microsoft.com/office/drawing/2016/5/12/chartex" xmlns:cx7="http://schemas.microsoft.com/office/drawing/2016/5/13/chartex" xmlns:cx8="http://schemas.microsoft.com/office/drawing/2016/5/14/chartex" xmlns:mc="http://schemas.openxmlformats.org/markup-compatibility/2006" xmlns:aink="http://schemas.microsoft.com/office/drawing/2016/ink" xmlns:am3d="http://schemas.microsoft.com/office/drawing/2017/model3d" xmlns:o="urn:schemas-microsoft-com:office:office" xmlns:oel="http://schemas.microsoft.com/office/2019/extlst" xmlns:r="http://schemas.openxmlformats.org/officeDocument/2006/relationships" xmlns:m="http://schemas.openxmlformats.org/officeDocument/2006/math" xmlns:v="urn:schemas-microsoft-com:vml" xmlns:wp14="http://schemas.microsoft.com/office/word/2010/wordprocessingDrawing" xmlns:wp="http://schemas.openxmlformats.org/drawingml/2006/wordprocessingDrawing" xmlns:w10="urn:schemas-microsoft-com:office:word" xmlns:w="http://schemas.openxmlformats.org/wordprocessingml/2006/main" xmlns:w14="http://schemas.microsoft.com/office/word/2010/wordml" xmlns:w15="http://schemas.microsoft.com/office/word/2012/wordml" xmlns:w16cex="http://schemas.microsoft.com/office/word/2018/wordml/cex" xmlns:w16cid="http://schemas.microsoft.com/office/word/2016/wordml/cid" xmlns:w16="http://schemas.microsoft.com/office/word/2018/wordml" xmlns:w16sdtdh="http://schemas.microsoft.com/office/word/2020/wordml/sdtdatahash" xmlns:w16se="http://schemas.microsoft.com/office/word/2015/wordml/symex" xmlns:wpg="http://schemas.microsoft.com/office/word/2010/wordprocessingGroup" xmlns:wpi="http://schemas.microsoft.com/office/word/2010/wordprocessingInk" xmlns:wne="http://schemas.microsoft.com/office/word/2006/wordml" xmlns:wps="http://schemas.microsoft.com/office/word/2010/wordprocessingShape" mc:Ignorable="w14 w15 w16se w16cid w16 w16cex w16sdtdh wp14">
   <w:body>
+    <w:p>
+      <w:pPr>
+        <w:pStyle w:val="Heading2"/>
+      </w:pPr>
+      <w:r>
+        <w:t>Introduction</w:t>
+      </w:r>
+      <w:r>
+        <w:t>:</w:t>
+      </w:r>
+    </w:p>
+    <w:p/>
+    <w:p>
+      <w:pPr>
+        <w:rPr>
+          <w:rFonts w:ascii="Times New Roman" w:hAnsi="Times New Roman" w:cs="Times New Roman"/>
+        </w:rPr>
+      </w:pPr>
+      <w:r>
+        <w:rPr>
+          <w:rFonts w:ascii="Times New Roman" w:hAnsi="Times New Roman" w:cs="Times New Roman"/>
+        </w:rPr>
+        <w:t>10 Minute Scho</w:t>
+      </w:r>
+      <w:r>
+        <w:rPr>
+          <w:rFonts w:ascii="Times New Roman" w:hAnsi="Times New Roman" w:cs="Times New Roman"/>
+        </w:rPr>
+        <w:t>o</w:t>
+      </w:r>
+      <w:r>
+        <w:rPr>
+          <w:rFonts w:ascii="Times New Roman" w:hAnsi="Times New Roman" w:cs="Times New Roman"/>
+        </w:rPr>
+        <w:t xml:space="preserve">l is a non-profit educational organization created in 2015 with a goal of creating an accessible place for people to be educated. The organization produces short lectures in the form of </w:t>
+      </w:r>
+      <w:proofErr w:type="spellStart"/>
+      <w:r>
+        <w:rPr>
+          <w:rFonts w:ascii="Times New Roman" w:hAnsi="Times New Roman" w:cs="Times New Roman"/>
+        </w:rPr>
+        <w:t>Youtube</w:t>
+      </w:r>
+      <w:proofErr w:type="spellEnd"/>
+      <w:r>
+        <w:rPr>
+          <w:rFonts w:ascii="Times New Roman" w:hAnsi="Times New Roman" w:cs="Times New Roman"/>
+        </w:rPr>
+        <w:t xml:space="preserve"> and Facebook live videos. It’s website also includes supplementary practice exercises and tools for educators. All resources are avai</w:t>
+      </w:r>
+      <w:r>
+        <w:rPr>
+          <w:rFonts w:ascii="Times New Roman" w:hAnsi="Times New Roman" w:cs="Times New Roman"/>
+        </w:rPr>
+        <w:t>lable to users of the websites. The website and its content are provided mainly in Bangla</w:t>
+      </w:r>
+    </w:p>
+    <w:p/>
+    <w:p>
+      <w:pPr>
+        <w:pStyle w:val="Heading2"/>
+      </w:pPr>
+      <w:r>
+        <w:t>10 Minute School provides:</w:t>
+      </w:r>
+      <w:r>
+        <w:t xml:space="preserve"> </w:t>
+      </w:r>
+    </w:p>
+    <w:p>
+      <w:pPr>
+        <w:pStyle w:val="ListParagraph"/>
+        <w:numPr>
+          <w:ilvl w:val="0"/>
+          <w:numId w:val="3"/>
+        </w:numPr>
+      </w:pPr>
+      <w:r>
+        <w:t xml:space="preserve">A wide range of interactive videos to learn </w:t>
+      </w:r>
+    </w:p>
+    <w:p>
+      <w:pPr>
+        <w:pStyle w:val="ListParagraph"/>
+        <w:numPr>
+          <w:ilvl w:val="0"/>
+          <w:numId w:val="3"/>
+        </w:numPr>
+      </w:pPr>
+      <w:r>
+        <w:t xml:space="preserve">Blog with all sorts of educational information </w:t>
+      </w:r>
+    </w:p>
+    <w:p>
+      <w:pPr>
+        <w:pStyle w:val="ListParagraph"/>
+        <w:numPr>
+          <w:ilvl w:val="0"/>
+          <w:numId w:val="6"/>
+        </w:numPr>
+      </w:pPr>
+      <w:r>
+        <w:t xml:space="preserve">Content on topics including math, science, history, and literature </w:t>
+      </w:r>
+    </w:p>
+    <w:p>
+      <w:pPr>
+        <w:pStyle w:val="ListParagraph"/>
+        <w:numPr>
+          <w:ilvl w:val="0"/>
+          <w:numId w:val="3"/>
+        </w:numPr>
+      </w:pPr>
+      <w:r>
+        <w:t xml:space="preserve">Integrated platform to track progress of the learning experience </w:t>
+      </w:r>
+    </w:p>
+    <w:p>
+      <w:pPr>
+        <w:pStyle w:val="ListParagraph"/>
+        <w:numPr>
+          <w:ilvl w:val="0"/>
+          <w:numId w:val="3"/>
+        </w:numPr>
+      </w:pPr>
+      <w:r>
+        <w:t xml:space="preserve">Live classes to directly interact with the students </w:t>
+      </w:r>
+    </w:p>
+    <w:p>
+      <w:pPr>
+        <w:pStyle w:val="ListParagraph"/>
+        <w:numPr>
+          <w:ilvl w:val="0"/>
+          <w:numId w:val="3"/>
+        </w:numPr>
+      </w:pPr>
+      <w:r>
+        <w:t>Open Skill Development program for all</w:t>
+      </w:r>
+    </w:p>
+    <w:p>
+      <w:pPr>
+        <w:pStyle w:val="ListParagraph"/>
+        <w:numPr>
+          <w:ilvl w:val="0"/>
+          <w:numId w:val="3"/>
+        </w:numPr>
+      </w:pPr>
+      <w:r>
+        <w:t>Progress reports helping people track what they have learned and recommend what they can do next</w:t>
+      </w:r>
+    </w:p>
+    <w:p>
+      <w:pPr>
+        <w:pStyle w:val="ListParagraph"/>
+        <w:numPr>
+          <w:ilvl w:val="0"/>
+          <w:numId w:val="3"/>
+        </w:numPr>
+      </w:pPr>
+      <w:r>
+        <w:t xml:space="preserve">Quizzers and model tests to practice </w:t>
+      </w:r>
+    </w:p>
     <w:p/>
     <w:sectPr>
       <w:pgSz w:w="12240" w:h="15840"/>
@@ -11,6 +176,662 @@
     </w:sectPr>
   </w:body>
 </w:document>
+</file>
+
+<file path=word/numbering.xml><?xml version="1.0" encoding="utf-8"?>
+<w:numbering xmlns:wpc="http://schemas.microsoft.com/office/word/2010/wordprocessingCanvas" xmlns:cx="http://schemas.microsoft.com/office/drawing/2014/chartex" xmlns:cx1="http://schemas.microsoft.com/office/drawing/2015/9/8/chartex" xmlns:cx2="http://schemas.microsoft.com/office/drawing/2015/10/21/chartex" xmlns:cx3="http://schemas.microsoft.com/office/drawing/2016/5/9/chartex" xmlns:cx4="http://schemas.microsoft.com/office/drawing/2016/5/10/chartex" xmlns:cx5="http://schemas.microsoft.com/office/drawing/2016/5/11/chartex" xmlns:cx6="http://schemas.microsoft.com/office/drawing/2016/5/12/chartex" xmlns:cx7="http://schemas.microsoft.com/office/drawing/2016/5/13/chartex" xmlns:cx8="http://schemas.microsoft.com/office/drawing/2016/5/14/chartex" xmlns:mc="http://schemas.openxmlformats.org/markup-compatibility/2006" xmlns:aink="http://schemas.microsoft.com/office/drawing/2016/ink" xmlns:am3d="http://schemas.microsoft.com/office/drawing/2017/model3d" xmlns:o="urn:schemas-microsoft-com:office:office" xmlns:oel="http://schemas.microsoft.com/office/2019/extlst" xmlns:r="http://schemas.openxmlformats.org/officeDocument/2006/relationships" xmlns:m="http://schemas.openxmlformats.org/officeDocument/2006/math" xmlns:v="urn:schemas-microsoft-com:vml" xmlns:wp14="http://schemas.microsoft.com/office/word/2010/wordprocessingDrawing" xmlns:wp="http://schemas.openxmlformats.org/drawingml/2006/wordprocessingDrawing" xmlns:w10="urn:schemas-microsoft-com:office:word" xmlns:w="http://schemas.openxmlformats.org/wordprocessingml/2006/main" xmlns:w14="http://schemas.microsoft.com/office/word/2010/wordml" xmlns:w15="http://schemas.microsoft.com/office/word/2012/wordml" xmlns:w16cex="http://schemas.microsoft.com/office/word/2018/wordml/cex" xmlns:w16cid="http://schemas.microsoft.com/office/word/2016/wordml/cid" xmlns:w16="http://schemas.microsoft.com/office/word/2018/wordml" xmlns:w16sdtdh="http://schemas.microsoft.com/office/word/2020/wordml/sdtdatahash" xmlns:w16se="http://schemas.microsoft.com/office/word/2015/wordml/symex" xmlns:wpg="http://schemas.microsoft.com/office/word/2010/wordprocessingGroup" xmlns:wpi="http://schemas.microsoft.com/office/word/2010/wordprocessingInk" xmlns:wne="http://schemas.microsoft.com/office/word/2006/wordml" xmlns:wps="http://schemas.microsoft.com/office/word/2010/wordprocessingShape" mc:Ignorable="w14 w15 w16se w16cid w16 w16cex w16sdtdh wp14">
+  <w:abstractNum w:abstractNumId="0" w15:restartNumberingAfterBreak="0">
+    <w:nsid w:val="1FF77976"/>
+    <w:multiLevelType w:val="hybridMultilevel"/>
+    <w:tmpl w:val="E966B0E4"/>
+    <w:lvl w:ilvl="0" w:tplc="1DB40B46">
+      <w:start w:val="10"/>
+      <w:numFmt w:val="bullet"/>
+      <w:lvlText w:val=""/>
+      <w:lvlJc w:val="left"/>
+      <w:pPr>
+        <w:ind w:left="720" w:hanging="360"/>
+      </w:pPr>
+      <w:rPr>
+        <w:rFonts w:ascii="Wingdings" w:eastAsiaTheme="minorHAnsi" w:hAnsi="Wingdings" w:cstheme="minorBidi" w:hint="default"/>
+      </w:rPr>
+    </w:lvl>
+    <w:lvl w:ilvl="1" w:tplc="04090003" w:tentative="1">
+      <w:start w:val="1"/>
+      <w:numFmt w:val="bullet"/>
+      <w:lvlText w:val="o"/>
+      <w:lvlJc w:val="left"/>
+      <w:pPr>
+        <w:ind w:left="1440" w:hanging="360"/>
+      </w:pPr>
+      <w:rPr>
+        <w:rFonts w:ascii="Courier New" w:hAnsi="Courier New" w:cs="Courier New" w:hint="default"/>
+      </w:rPr>
+    </w:lvl>
+    <w:lvl w:ilvl="2" w:tplc="04090005" w:tentative="1">
+      <w:start w:val="1"/>
+      <w:numFmt w:val="bullet"/>
+      <w:lvlText w:val=""/>
+      <w:lvlJc w:val="left"/>
+      <w:pPr>
+        <w:ind w:left="2160" w:hanging="360"/>
+      </w:pPr>
+      <w:rPr>
+        <w:rFonts w:ascii="Wingdings" w:hAnsi="Wingdings" w:hint="default"/>
+      </w:rPr>
+    </w:lvl>
+    <w:lvl w:ilvl="3" w:tplc="04090001" w:tentative="1">
+      <w:start w:val="1"/>
+      <w:numFmt w:val="bullet"/>
+      <w:lvlText w:val=""/>
+      <w:lvlJc w:val="left"/>
+      <w:pPr>
+        <w:ind w:left="2880" w:hanging="360"/>
+      </w:pPr>
+      <w:rPr>
+        <w:rFonts w:ascii="Symbol" w:hAnsi="Symbol" w:hint="default"/>
+      </w:rPr>
+    </w:lvl>
+    <w:lvl w:ilvl="4" w:tplc="04090003" w:tentative="1">
+      <w:start w:val="1"/>
+      <w:numFmt w:val="bullet"/>
+      <w:lvlText w:val="o"/>
+      <w:lvlJc w:val="left"/>
+      <w:pPr>
+        <w:ind w:left="3600" w:hanging="360"/>
+      </w:pPr>
+      <w:rPr>
+        <w:rFonts w:ascii="Courier New" w:hAnsi="Courier New" w:cs="Courier New" w:hint="default"/>
+      </w:rPr>
+    </w:lvl>
+    <w:lvl w:ilvl="5" w:tplc="04090005" w:tentative="1">
+      <w:start w:val="1"/>
+      <w:numFmt w:val="bullet"/>
+      <w:lvlText w:val=""/>
+      <w:lvlJc w:val="left"/>
+      <w:pPr>
+        <w:ind w:left="4320" w:hanging="360"/>
+      </w:pPr>
+      <w:rPr>
+        <w:rFonts w:ascii="Wingdings" w:hAnsi="Wingdings" w:hint="default"/>
+      </w:rPr>
+    </w:lvl>
+    <w:lvl w:ilvl="6" w:tplc="04090001" w:tentative="1">
+      <w:start w:val="1"/>
+      <w:numFmt w:val="bullet"/>
+      <w:lvlText w:val=""/>
+      <w:lvlJc w:val="left"/>
+      <w:pPr>
+        <w:ind w:left="5040" w:hanging="360"/>
+      </w:pPr>
+      <w:rPr>
+        <w:rFonts w:ascii="Symbol" w:hAnsi="Symbol" w:hint="default"/>
+      </w:rPr>
+    </w:lvl>
+    <w:lvl w:ilvl="7" w:tplc="04090003" w:tentative="1">
+      <w:start w:val="1"/>
+      <w:numFmt w:val="bullet"/>
+      <w:lvlText w:val="o"/>
+      <w:lvlJc w:val="left"/>
+      <w:pPr>
+        <w:ind w:left="5760" w:hanging="360"/>
+      </w:pPr>
+      <w:rPr>
+        <w:rFonts w:ascii="Courier New" w:hAnsi="Courier New" w:cs="Courier New" w:hint="default"/>
+      </w:rPr>
+    </w:lvl>
+    <w:lvl w:ilvl="8" w:tplc="04090005" w:tentative="1">
+      <w:start w:val="1"/>
+      <w:numFmt w:val="bullet"/>
+      <w:lvlText w:val=""/>
+      <w:lvlJc w:val="left"/>
+      <w:pPr>
+        <w:ind w:left="6480" w:hanging="360"/>
+      </w:pPr>
+      <w:rPr>
+        <w:rFonts w:ascii="Wingdings" w:hAnsi="Wingdings" w:hint="default"/>
+      </w:rPr>
+    </w:lvl>
+  </w:abstractNum>
+  <w:abstractNum w:abstractNumId="1" w15:restartNumberingAfterBreak="0">
+    <w:nsid w:val="40827683"/>
+    <w:multiLevelType w:val="hybridMultilevel"/>
+    <w:tmpl w:val="AE42CB0C"/>
+    <w:lvl w:ilvl="0" w:tplc="04090001">
+      <w:start w:val="1"/>
+      <w:numFmt w:val="bullet"/>
+      <w:lvlText w:val=""/>
+      <w:lvlJc w:val="left"/>
+      <w:pPr>
+        <w:ind w:left="720" w:hanging="360"/>
+      </w:pPr>
+      <w:rPr>
+        <w:rFonts w:ascii="Symbol" w:hAnsi="Symbol" w:hint="default"/>
+      </w:rPr>
+    </w:lvl>
+    <w:lvl w:ilvl="1" w:tplc="04090003" w:tentative="1">
+      <w:start w:val="1"/>
+      <w:numFmt w:val="bullet"/>
+      <w:lvlText w:val="o"/>
+      <w:lvlJc w:val="left"/>
+      <w:pPr>
+        <w:ind w:left="1440" w:hanging="360"/>
+      </w:pPr>
+      <w:rPr>
+        <w:rFonts w:ascii="Courier New" w:hAnsi="Courier New" w:cs="Courier New" w:hint="default"/>
+      </w:rPr>
+    </w:lvl>
+    <w:lvl w:ilvl="2" w:tplc="04090005" w:tentative="1">
+      <w:start w:val="1"/>
+      <w:numFmt w:val="bullet"/>
+      <w:lvlText w:val=""/>
+      <w:lvlJc w:val="left"/>
+      <w:pPr>
+        <w:ind w:left="2160" w:hanging="360"/>
+      </w:pPr>
+      <w:rPr>
+        <w:rFonts w:ascii="Wingdings" w:hAnsi="Wingdings" w:hint="default"/>
+      </w:rPr>
+    </w:lvl>
+    <w:lvl w:ilvl="3" w:tplc="04090001" w:tentative="1">
+      <w:start w:val="1"/>
+      <w:numFmt w:val="bullet"/>
+      <w:lvlText w:val=""/>
+      <w:lvlJc w:val="left"/>
+      <w:pPr>
+        <w:ind w:left="2880" w:hanging="360"/>
+      </w:pPr>
+      <w:rPr>
+        <w:rFonts w:ascii="Symbol" w:hAnsi="Symbol" w:hint="default"/>
+      </w:rPr>
+    </w:lvl>
+    <w:lvl w:ilvl="4" w:tplc="04090003" w:tentative="1">
+      <w:start w:val="1"/>
+      <w:numFmt w:val="bullet"/>
+      <w:lvlText w:val="o"/>
+      <w:lvlJc w:val="left"/>
+      <w:pPr>
+        <w:ind w:left="3600" w:hanging="360"/>
+      </w:pPr>
+      <w:rPr>
+        <w:rFonts w:ascii="Courier New" w:hAnsi="Courier New" w:cs="Courier New" w:hint="default"/>
+      </w:rPr>
+    </w:lvl>
+    <w:lvl w:ilvl="5" w:tplc="04090005" w:tentative="1">
+      <w:start w:val="1"/>
+      <w:numFmt w:val="bullet"/>
+      <w:lvlText w:val=""/>
+      <w:lvlJc w:val="left"/>
+      <w:pPr>
+        <w:ind w:left="4320" w:hanging="360"/>
+      </w:pPr>
+      <w:rPr>
+        <w:rFonts w:ascii="Wingdings" w:hAnsi="Wingdings" w:hint="default"/>
+      </w:rPr>
+    </w:lvl>
+    <w:lvl w:ilvl="6" w:tplc="04090001" w:tentative="1">
+      <w:start w:val="1"/>
+      <w:numFmt w:val="bullet"/>
+      <w:lvlText w:val=""/>
+      <w:lvlJc w:val="left"/>
+      <w:pPr>
+        <w:ind w:left="5040" w:hanging="360"/>
+      </w:pPr>
+      <w:rPr>
+        <w:rFonts w:ascii="Symbol" w:hAnsi="Symbol" w:hint="default"/>
+      </w:rPr>
+    </w:lvl>
+    <w:lvl w:ilvl="7" w:tplc="04090003" w:tentative="1">
+      <w:start w:val="1"/>
+      <w:numFmt w:val="bullet"/>
+      <w:lvlText w:val="o"/>
+      <w:lvlJc w:val="left"/>
+      <w:pPr>
+        <w:ind w:left="5760" w:hanging="360"/>
+      </w:pPr>
+      <w:rPr>
+        <w:rFonts w:ascii="Courier New" w:hAnsi="Courier New" w:cs="Courier New" w:hint="default"/>
+      </w:rPr>
+    </w:lvl>
+    <w:lvl w:ilvl="8" w:tplc="04090005" w:tentative="1">
+      <w:start w:val="1"/>
+      <w:numFmt w:val="bullet"/>
+      <w:lvlText w:val=""/>
+      <w:lvlJc w:val="left"/>
+      <w:pPr>
+        <w:ind w:left="6480" w:hanging="360"/>
+      </w:pPr>
+      <w:rPr>
+        <w:rFonts w:ascii="Wingdings" w:hAnsi="Wingdings" w:hint="default"/>
+      </w:rPr>
+    </w:lvl>
+  </w:abstractNum>
+  <w:abstractNum w:abstractNumId="2" w15:restartNumberingAfterBreak="0">
+    <w:nsid w:val="42590311"/>
+    <w:multiLevelType w:val="multilevel"/>
+    <w:tmpl w:val="0409001F"/>
+    <w:lvl w:ilvl="0">
+      <w:start w:val="1"/>
+      <w:numFmt w:val="decimal"/>
+      <w:lvlText w:val="%1."/>
+      <w:lvlJc w:val="left"/>
+      <w:pPr>
+        <w:ind w:left="360" w:hanging="360"/>
+      </w:pPr>
+    </w:lvl>
+    <w:lvl w:ilvl="1">
+      <w:start w:val="1"/>
+      <w:numFmt w:val="decimal"/>
+      <w:lvlText w:val="%1.%2."/>
+      <w:lvlJc w:val="left"/>
+      <w:pPr>
+        <w:ind w:left="792" w:hanging="432"/>
+      </w:pPr>
+    </w:lvl>
+    <w:lvl w:ilvl="2">
+      <w:start w:val="1"/>
+      <w:numFmt w:val="decimal"/>
+      <w:lvlText w:val="%1.%2.%3."/>
+      <w:lvlJc w:val="left"/>
+      <w:pPr>
+        <w:ind w:left="1224" w:hanging="504"/>
+      </w:pPr>
+    </w:lvl>
+    <w:lvl w:ilvl="3">
+      <w:start w:val="1"/>
+      <w:numFmt w:val="decimal"/>
+      <w:lvlText w:val="%1.%2.%3.%4."/>
+      <w:lvlJc w:val="left"/>
+      <w:pPr>
+        <w:ind w:left="1728" w:hanging="648"/>
+      </w:pPr>
+    </w:lvl>
+    <w:lvl w:ilvl="4">
+      <w:start w:val="1"/>
+      <w:numFmt w:val="decimal"/>
+      <w:lvlText w:val="%1.%2.%3.%4.%5."/>
+      <w:lvlJc w:val="left"/>
+      <w:pPr>
+        <w:ind w:left="2232" w:hanging="792"/>
+      </w:pPr>
+    </w:lvl>
+    <w:lvl w:ilvl="5">
+      <w:start w:val="1"/>
+      <w:numFmt w:val="decimal"/>
+      <w:lvlText w:val="%1.%2.%3.%4.%5.%6."/>
+      <w:lvlJc w:val="left"/>
+      <w:pPr>
+        <w:ind w:left="2736" w:hanging="936"/>
+      </w:pPr>
+    </w:lvl>
+    <w:lvl w:ilvl="6">
+      <w:start w:val="1"/>
+      <w:numFmt w:val="decimal"/>
+      <w:lvlText w:val="%1.%2.%3.%4.%5.%6.%7."/>
+      <w:lvlJc w:val="left"/>
+      <w:pPr>
+        <w:ind w:left="3240" w:hanging="1080"/>
+      </w:pPr>
+    </w:lvl>
+    <w:lvl w:ilvl="7">
+      <w:start w:val="1"/>
+      <w:numFmt w:val="decimal"/>
+      <w:lvlText w:val="%1.%2.%3.%4.%5.%6.%7.%8."/>
+      <w:lvlJc w:val="left"/>
+      <w:pPr>
+        <w:ind w:left="3744" w:hanging="1224"/>
+      </w:pPr>
+    </w:lvl>
+    <w:lvl w:ilvl="8">
+      <w:start w:val="1"/>
+      <w:numFmt w:val="decimal"/>
+      <w:lvlText w:val="%1.%2.%3.%4.%5.%6.%7.%8.%9."/>
+      <w:lvlJc w:val="left"/>
+      <w:pPr>
+        <w:ind w:left="4320" w:hanging="1440"/>
+      </w:pPr>
+    </w:lvl>
+  </w:abstractNum>
+  <w:abstractNum w:abstractNumId="3" w15:restartNumberingAfterBreak="0">
+    <w:nsid w:val="490D4787"/>
+    <w:multiLevelType w:val="multilevel"/>
+    <w:tmpl w:val="04090025"/>
+    <w:lvl w:ilvl="0">
+      <w:start w:val="1"/>
+      <w:numFmt w:val="decimal"/>
+      <w:pStyle w:val="Heading1"/>
+      <w:lvlText w:val="%1"/>
+      <w:lvlJc w:val="left"/>
+      <w:pPr>
+        <w:ind w:left="432" w:hanging="432"/>
+      </w:pPr>
+    </w:lvl>
+    <w:lvl w:ilvl="1">
+      <w:start w:val="1"/>
+      <w:numFmt w:val="decimal"/>
+      <w:pStyle w:val="Heading2"/>
+      <w:lvlText w:val="%1.%2"/>
+      <w:lvlJc w:val="left"/>
+      <w:pPr>
+        <w:ind w:left="576" w:hanging="576"/>
+      </w:pPr>
+    </w:lvl>
+    <w:lvl w:ilvl="2">
+      <w:start w:val="1"/>
+      <w:numFmt w:val="decimal"/>
+      <w:pStyle w:val="Heading3"/>
+      <w:lvlText w:val="%1.%2.%3"/>
+      <w:lvlJc w:val="left"/>
+      <w:pPr>
+        <w:ind w:left="720" w:hanging="720"/>
+      </w:pPr>
+    </w:lvl>
+    <w:lvl w:ilvl="3">
+      <w:start w:val="1"/>
+      <w:numFmt w:val="decimal"/>
+      <w:pStyle w:val="Heading4"/>
+      <w:lvlText w:val="%1.%2.%3.%4"/>
+      <w:lvlJc w:val="left"/>
+      <w:pPr>
+        <w:ind w:left="864" w:hanging="864"/>
+      </w:pPr>
+    </w:lvl>
+    <w:lvl w:ilvl="4">
+      <w:start w:val="1"/>
+      <w:numFmt w:val="decimal"/>
+      <w:pStyle w:val="Heading5"/>
+      <w:lvlText w:val="%1.%2.%3.%4.%5"/>
+      <w:lvlJc w:val="left"/>
+      <w:pPr>
+        <w:ind w:left="1008" w:hanging="1008"/>
+      </w:pPr>
+    </w:lvl>
+    <w:lvl w:ilvl="5">
+      <w:start w:val="1"/>
+      <w:numFmt w:val="decimal"/>
+      <w:pStyle w:val="Heading6"/>
+      <w:lvlText w:val="%1.%2.%3.%4.%5.%6"/>
+      <w:lvlJc w:val="left"/>
+      <w:pPr>
+        <w:ind w:left="1152" w:hanging="1152"/>
+      </w:pPr>
+    </w:lvl>
+    <w:lvl w:ilvl="6">
+      <w:start w:val="1"/>
+      <w:numFmt w:val="decimal"/>
+      <w:pStyle w:val="Heading7"/>
+      <w:lvlText w:val="%1.%2.%3.%4.%5.%6.%7"/>
+      <w:lvlJc w:val="left"/>
+      <w:pPr>
+        <w:ind w:left="1296" w:hanging="1296"/>
+      </w:pPr>
+    </w:lvl>
+    <w:lvl w:ilvl="7">
+      <w:start w:val="1"/>
+      <w:numFmt w:val="decimal"/>
+      <w:pStyle w:val="Heading8"/>
+      <w:lvlText w:val="%1.%2.%3.%4.%5.%6.%7.%8"/>
+      <w:lvlJc w:val="left"/>
+      <w:pPr>
+        <w:ind w:left="1440" w:hanging="1440"/>
+      </w:pPr>
+    </w:lvl>
+    <w:lvl w:ilvl="8">
+      <w:start w:val="1"/>
+      <w:numFmt w:val="decimal"/>
+      <w:pStyle w:val="Heading9"/>
+      <w:lvlText w:val="%1.%2.%3.%4.%5.%6.%7.%8.%9"/>
+      <w:lvlJc w:val="left"/>
+      <w:pPr>
+        <w:ind w:left="1584" w:hanging="1584"/>
+      </w:pPr>
+    </w:lvl>
+  </w:abstractNum>
+  <w:abstractNum w:abstractNumId="4" w15:restartNumberingAfterBreak="0">
+    <w:nsid w:val="602A6388"/>
+    <w:multiLevelType w:val="hybridMultilevel"/>
+    <w:tmpl w:val="5BA09108"/>
+    <w:lvl w:ilvl="0" w:tplc="04090001">
+      <w:start w:val="1"/>
+      <w:numFmt w:val="bullet"/>
+      <w:lvlText w:val=""/>
+      <w:lvlJc w:val="left"/>
+      <w:pPr>
+        <w:ind w:left="720" w:hanging="360"/>
+      </w:pPr>
+      <w:rPr>
+        <w:rFonts w:ascii="Symbol" w:hAnsi="Symbol" w:hint="default"/>
+      </w:rPr>
+    </w:lvl>
+    <w:lvl w:ilvl="1" w:tplc="04090003" w:tentative="1">
+      <w:start w:val="1"/>
+      <w:numFmt w:val="bullet"/>
+      <w:lvlText w:val="o"/>
+      <w:lvlJc w:val="left"/>
+      <w:pPr>
+        <w:ind w:left="1440" w:hanging="360"/>
+      </w:pPr>
+      <w:rPr>
+        <w:rFonts w:ascii="Courier New" w:hAnsi="Courier New" w:cs="Courier New" w:hint="default"/>
+      </w:rPr>
+    </w:lvl>
+    <w:lvl w:ilvl="2" w:tplc="04090005" w:tentative="1">
+      <w:start w:val="1"/>
+      <w:numFmt w:val="bullet"/>
+      <w:lvlText w:val=""/>
+      <w:lvlJc w:val="left"/>
+      <w:pPr>
+        <w:ind w:left="2160" w:hanging="360"/>
+      </w:pPr>
+      <w:rPr>
+        <w:rFonts w:ascii="Wingdings" w:hAnsi="Wingdings" w:hint="default"/>
+      </w:rPr>
+    </w:lvl>
+    <w:lvl w:ilvl="3" w:tplc="04090001" w:tentative="1">
+      <w:start w:val="1"/>
+      <w:numFmt w:val="bullet"/>
+      <w:lvlText w:val=""/>
+      <w:lvlJc w:val="left"/>
+      <w:pPr>
+        <w:ind w:left="2880" w:hanging="360"/>
+      </w:pPr>
+      <w:rPr>
+        <w:rFonts w:ascii="Symbol" w:hAnsi="Symbol" w:hint="default"/>
+      </w:rPr>
+    </w:lvl>
+    <w:lvl w:ilvl="4" w:tplc="04090003" w:tentative="1">
+      <w:start w:val="1"/>
+      <w:numFmt w:val="bullet"/>
+      <w:lvlText w:val="o"/>
+      <w:lvlJc w:val="left"/>
+      <w:pPr>
+        <w:ind w:left="3600" w:hanging="360"/>
+      </w:pPr>
+      <w:rPr>
+        <w:rFonts w:ascii="Courier New" w:hAnsi="Courier New" w:cs="Courier New" w:hint="default"/>
+      </w:rPr>
+    </w:lvl>
+    <w:lvl w:ilvl="5" w:tplc="04090005" w:tentative="1">
+      <w:start w:val="1"/>
+      <w:numFmt w:val="bullet"/>
+      <w:lvlText w:val=""/>
+      <w:lvlJc w:val="left"/>
+      <w:pPr>
+        <w:ind w:left="4320" w:hanging="360"/>
+      </w:pPr>
+      <w:rPr>
+        <w:rFonts w:ascii="Wingdings" w:hAnsi="Wingdings" w:hint="default"/>
+      </w:rPr>
+    </w:lvl>
+    <w:lvl w:ilvl="6" w:tplc="04090001" w:tentative="1">
+      <w:start w:val="1"/>
+      <w:numFmt w:val="bullet"/>
+      <w:lvlText w:val=""/>
+      <w:lvlJc w:val="left"/>
+      <w:pPr>
+        <w:ind w:left="5040" w:hanging="360"/>
+      </w:pPr>
+      <w:rPr>
+        <w:rFonts w:ascii="Symbol" w:hAnsi="Symbol" w:hint="default"/>
+      </w:rPr>
+    </w:lvl>
+    <w:lvl w:ilvl="7" w:tplc="04090003" w:tentative="1">
+      <w:start w:val="1"/>
+      <w:numFmt w:val="bullet"/>
+      <w:lvlText w:val="o"/>
+      <w:lvlJc w:val="left"/>
+      <w:pPr>
+        <w:ind w:left="5760" w:hanging="360"/>
+      </w:pPr>
+      <w:rPr>
+        <w:rFonts w:ascii="Courier New" w:hAnsi="Courier New" w:cs="Courier New" w:hint="default"/>
+      </w:rPr>
+    </w:lvl>
+    <w:lvl w:ilvl="8" w:tplc="04090005" w:tentative="1">
+      <w:start w:val="1"/>
+      <w:numFmt w:val="bullet"/>
+      <w:lvlText w:val=""/>
+      <w:lvlJc w:val="left"/>
+      <w:pPr>
+        <w:ind w:left="6480" w:hanging="360"/>
+      </w:pPr>
+      <w:rPr>
+        <w:rFonts w:ascii="Wingdings" w:hAnsi="Wingdings" w:hint="default"/>
+      </w:rPr>
+    </w:lvl>
+  </w:abstractNum>
+  <w:abstractNum w:abstractNumId="5" w15:restartNumberingAfterBreak="0">
+    <w:nsid w:val="66726F5A"/>
+    <w:multiLevelType w:val="hybridMultilevel"/>
+    <w:tmpl w:val="F22C243E"/>
+    <w:lvl w:ilvl="0" w:tplc="1DB40B46">
+      <w:start w:val="10"/>
+      <w:numFmt w:val="bullet"/>
+      <w:lvlText w:val=""/>
+      <w:lvlJc w:val="left"/>
+      <w:pPr>
+        <w:ind w:left="720" w:hanging="360"/>
+      </w:pPr>
+      <w:rPr>
+        <w:rFonts w:ascii="Wingdings" w:eastAsiaTheme="minorHAnsi" w:hAnsi="Wingdings" w:cstheme="minorBidi" w:hint="default"/>
+      </w:rPr>
+    </w:lvl>
+    <w:lvl w:ilvl="1" w:tplc="04090003" w:tentative="1">
+      <w:start w:val="1"/>
+      <w:numFmt w:val="bullet"/>
+      <w:lvlText w:val="o"/>
+      <w:lvlJc w:val="left"/>
+      <w:pPr>
+        <w:ind w:left="1440" w:hanging="360"/>
+      </w:pPr>
+      <w:rPr>
+        <w:rFonts w:ascii="Courier New" w:hAnsi="Courier New" w:cs="Courier New" w:hint="default"/>
+      </w:rPr>
+    </w:lvl>
+    <w:lvl w:ilvl="2" w:tplc="04090005" w:tentative="1">
+      <w:start w:val="1"/>
+      <w:numFmt w:val="bullet"/>
+      <w:lvlText w:val=""/>
+      <w:lvlJc w:val="left"/>
+      <w:pPr>
+        <w:ind w:left="2160" w:hanging="360"/>
+      </w:pPr>
+      <w:rPr>
+        <w:rFonts w:ascii="Wingdings" w:hAnsi="Wingdings" w:hint="default"/>
+      </w:rPr>
+    </w:lvl>
+    <w:lvl w:ilvl="3" w:tplc="04090001" w:tentative="1">
+      <w:start w:val="1"/>
+      <w:numFmt w:val="bullet"/>
+      <w:lvlText w:val=""/>
+      <w:lvlJc w:val="left"/>
+      <w:pPr>
+        <w:ind w:left="2880" w:hanging="360"/>
+      </w:pPr>
+      <w:rPr>
+        <w:rFonts w:ascii="Symbol" w:hAnsi="Symbol" w:hint="default"/>
+      </w:rPr>
+    </w:lvl>
+    <w:lvl w:ilvl="4" w:tplc="04090003" w:tentative="1">
+      <w:start w:val="1"/>
+      <w:numFmt w:val="bullet"/>
+      <w:lvlText w:val="o"/>
+      <w:lvlJc w:val="left"/>
+      <w:pPr>
+        <w:ind w:left="3600" w:hanging="360"/>
+      </w:pPr>
+      <w:rPr>
+        <w:rFonts w:ascii="Courier New" w:hAnsi="Courier New" w:cs="Courier New" w:hint="default"/>
+      </w:rPr>
+    </w:lvl>
+    <w:lvl w:ilvl="5" w:tplc="04090005" w:tentative="1">
+      <w:start w:val="1"/>
+      <w:numFmt w:val="bullet"/>
+      <w:lvlText w:val=""/>
+      <w:lvlJc w:val="left"/>
+      <w:pPr>
+        <w:ind w:left="4320" w:hanging="360"/>
+      </w:pPr>
+      <w:rPr>
+        <w:rFonts w:ascii="Wingdings" w:hAnsi="Wingdings" w:hint="default"/>
+      </w:rPr>
+    </w:lvl>
+    <w:lvl w:ilvl="6" w:tplc="04090001" w:tentative="1">
+      <w:start w:val="1"/>
+      <w:numFmt w:val="bullet"/>
+      <w:lvlText w:val=""/>
+      <w:lvlJc w:val="left"/>
+      <w:pPr>
+        <w:ind w:left="5040" w:hanging="360"/>
+      </w:pPr>
+      <w:rPr>
+        <w:rFonts w:ascii="Symbol" w:hAnsi="Symbol" w:hint="default"/>
+      </w:rPr>
+    </w:lvl>
+    <w:lvl w:ilvl="7" w:tplc="04090003" w:tentative="1">
+      <w:start w:val="1"/>
+      <w:numFmt w:val="bullet"/>
+      <w:lvlText w:val="o"/>
+      <w:lvlJc w:val="left"/>
+      <w:pPr>
+        <w:ind w:left="5760" w:hanging="360"/>
+      </w:pPr>
+      <w:rPr>
+        <w:rFonts w:ascii="Courier New" w:hAnsi="Courier New" w:cs="Courier New" w:hint="default"/>
+      </w:rPr>
+    </w:lvl>
+    <w:lvl w:ilvl="8" w:tplc="04090005" w:tentative="1">
+      <w:start w:val="1"/>
+      <w:numFmt w:val="bullet"/>
+      <w:lvlText w:val=""/>
+      <w:lvlJc w:val="left"/>
+      <w:pPr>
+        <w:ind w:left="6480" w:hanging="360"/>
+      </w:pPr>
+      <w:rPr>
+        <w:rFonts w:ascii="Wingdings" w:hAnsi="Wingdings" w:hint="default"/>
+      </w:rPr>
+    </w:lvl>
+  </w:abstractNum>
+  <w:num w:numId="1" w16cid:durableId="490100781">
+    <w:abstractNumId w:val="5"/>
+  </w:num>
+  <w:num w:numId="2" w16cid:durableId="1947423206">
+    <w:abstractNumId w:val="0"/>
+  </w:num>
+  <w:num w:numId="3" w16cid:durableId="1345598312">
+    <w:abstractNumId w:val="4"/>
+  </w:num>
+  <w:num w:numId="4" w16cid:durableId="1993751043">
+    <w:abstractNumId w:val="2"/>
+  </w:num>
+  <w:num w:numId="5" w16cid:durableId="908884891">
+    <w:abstractNumId w:val="3"/>
+  </w:num>
+  <w:num w:numId="6" w16cid:durableId="1904487791">
+    <w:abstractNumId w:val="1"/>
+  </w:num>
+</w:numbering>
 </file>
 
 <file path=word/styles.xml><?xml version="1.0" encoding="utf-8"?>
@@ -136,6 +957,7 @@
     <w:lsdException w:name="HTML Sample" w:semiHidden="1" w:unhideWhenUsed="1"/>
     <w:lsdException w:name="HTML Typewriter" w:semiHidden="1" w:unhideWhenUsed="1"/>
     <w:lsdException w:name="HTML Variable" w:semiHidden="1" w:unhideWhenUsed="1"/>
+    <w:lsdException w:name="Normal Table" w:semiHidden="1" w:unhideWhenUsed="1"/>
     <w:lsdException w:name="annotation subject" w:semiHidden="1" w:unhideWhenUsed="1"/>
     <w:lsdException w:name="No List" w:semiHidden="1" w:unhideWhenUsed="1"/>
     <w:lsdException w:name="Outline List 1" w:semiHidden="1" w:unhideWhenUsed="1"/>
@@ -182,8 +1004,10 @@
     <w:lsdException w:name="Table Subtle 2" w:semiHidden="1" w:unhideWhenUsed="1"/>
     <w:lsdException w:name="Table Web 1" w:semiHidden="1" w:unhideWhenUsed="1"/>
     <w:lsdException w:name="Table Web 2" w:semiHidden="1" w:unhideWhenUsed="1"/>
+    <w:lsdException w:name="Table Web 3" w:semiHidden="1" w:unhideWhenUsed="1"/>
     <w:lsdException w:name="Balloon Text" w:semiHidden="1" w:unhideWhenUsed="1"/>
     <w:lsdException w:name="Table Grid" w:uiPriority="39"/>
+    <w:lsdException w:name="Table Theme" w:semiHidden="1" w:unhideWhenUsed="1"/>
     <w:lsdException w:name="Placeholder Text" w:semiHidden="1"/>
     <w:lsdException w:name="No Spacing" w:uiPriority="1" w:qFormat="1"/>
     <w:lsdException w:name="Light Shading" w:uiPriority="60"/>
@@ -420,6 +1244,9 @@
     <w:pPr>
       <w:keepNext/>
       <w:keepLines/>
+      <w:numPr>
+        <w:numId w:val="5"/>
+      </w:numPr>
       <w:spacing w:before="240" w:after="0"/>
       <w:outlineLvl w:val="0"/>
     </w:pPr>
@@ -428,6 +1255,219 @@
       <w:color w:val="2F5496" w:themeColor="accent1" w:themeShade="BF"/>
       <w:sz w:val="32"/>
       <w:szCs w:val="32"/>
+    </w:rPr>
+  </w:style>
+  <w:style w:type="paragraph" w:styleId="Heading2">
+    <w:name w:val="heading 2"/>
+    <w:basedOn w:val="Normal"/>
+    <w:next w:val="Normal"/>
+    <w:link w:val="Heading2Char"/>
+    <w:uiPriority w:val="9"/>
+    <w:unhideWhenUsed/>
+    <w:qFormat/>
+    <w:rsid w:val="004C6FFB"/>
+    <w:pPr>
+      <w:keepNext/>
+      <w:keepLines/>
+      <w:numPr>
+        <w:ilvl w:val="1"/>
+        <w:numId w:val="5"/>
+      </w:numPr>
+      <w:spacing w:before="40" w:after="0"/>
+      <w:outlineLvl w:val="1"/>
+    </w:pPr>
+    <w:rPr>
+      <w:rFonts w:asciiTheme="majorHAnsi" w:eastAsiaTheme="majorEastAsia" w:hAnsiTheme="majorHAnsi" w:cstheme="majorBidi"/>
+      <w:color w:val="2F5496" w:themeColor="accent1" w:themeShade="BF"/>
+      <w:sz w:val="26"/>
+      <w:szCs w:val="26"/>
+    </w:rPr>
+  </w:style>
+  <w:style w:type="paragraph" w:styleId="Heading3">
+    <w:name w:val="heading 3"/>
+    <w:basedOn w:val="Normal"/>
+    <w:next w:val="Normal"/>
+    <w:link w:val="Heading3Char"/>
+    <w:uiPriority w:val="9"/>
+    <w:semiHidden/>
+    <w:unhideWhenUsed/>
+    <w:qFormat/>
+    <w:rsid w:val="004C6FFB"/>
+    <w:pPr>
+      <w:keepNext/>
+      <w:keepLines/>
+      <w:numPr>
+        <w:ilvl w:val="2"/>
+        <w:numId w:val="5"/>
+      </w:numPr>
+      <w:spacing w:before="40" w:after="0"/>
+      <w:outlineLvl w:val="2"/>
+    </w:pPr>
+    <w:rPr>
+      <w:rFonts w:asciiTheme="majorHAnsi" w:eastAsiaTheme="majorEastAsia" w:hAnsiTheme="majorHAnsi" w:cstheme="majorBidi"/>
+      <w:color w:val="1F3763" w:themeColor="accent1" w:themeShade="7F"/>
+      <w:sz w:val="24"/>
+      <w:szCs w:val="24"/>
+    </w:rPr>
+  </w:style>
+  <w:style w:type="paragraph" w:styleId="Heading4">
+    <w:name w:val="heading 4"/>
+    <w:basedOn w:val="Normal"/>
+    <w:next w:val="Normal"/>
+    <w:link w:val="Heading4Char"/>
+    <w:uiPriority w:val="9"/>
+    <w:semiHidden/>
+    <w:unhideWhenUsed/>
+    <w:qFormat/>
+    <w:rsid w:val="004C6FFB"/>
+    <w:pPr>
+      <w:keepNext/>
+      <w:keepLines/>
+      <w:numPr>
+        <w:ilvl w:val="3"/>
+        <w:numId w:val="5"/>
+      </w:numPr>
+      <w:spacing w:before="40" w:after="0"/>
+      <w:outlineLvl w:val="3"/>
+    </w:pPr>
+    <w:rPr>
+      <w:rFonts w:asciiTheme="majorHAnsi" w:eastAsiaTheme="majorEastAsia" w:hAnsiTheme="majorHAnsi" w:cstheme="majorBidi"/>
+      <w:i/>
+      <w:iCs/>
+      <w:color w:val="2F5496" w:themeColor="accent1" w:themeShade="BF"/>
+    </w:rPr>
+  </w:style>
+  <w:style w:type="paragraph" w:styleId="Heading5">
+    <w:name w:val="heading 5"/>
+    <w:basedOn w:val="Normal"/>
+    <w:next w:val="Normal"/>
+    <w:link w:val="Heading5Char"/>
+    <w:uiPriority w:val="9"/>
+    <w:semiHidden/>
+    <w:unhideWhenUsed/>
+    <w:qFormat/>
+    <w:rsid w:val="004C6FFB"/>
+    <w:pPr>
+      <w:keepNext/>
+      <w:keepLines/>
+      <w:numPr>
+        <w:ilvl w:val="4"/>
+        <w:numId w:val="5"/>
+      </w:numPr>
+      <w:spacing w:before="40" w:after="0"/>
+      <w:outlineLvl w:val="4"/>
+    </w:pPr>
+    <w:rPr>
+      <w:rFonts w:asciiTheme="majorHAnsi" w:eastAsiaTheme="majorEastAsia" w:hAnsiTheme="majorHAnsi" w:cstheme="majorBidi"/>
+      <w:color w:val="2F5496" w:themeColor="accent1" w:themeShade="BF"/>
+    </w:rPr>
+  </w:style>
+  <w:style w:type="paragraph" w:styleId="Heading6">
+    <w:name w:val="heading 6"/>
+    <w:basedOn w:val="Normal"/>
+    <w:next w:val="Normal"/>
+    <w:link w:val="Heading6Char"/>
+    <w:uiPriority w:val="9"/>
+    <w:semiHidden/>
+    <w:unhideWhenUsed/>
+    <w:qFormat/>
+    <w:rsid w:val="004C6FFB"/>
+    <w:pPr>
+      <w:keepNext/>
+      <w:keepLines/>
+      <w:numPr>
+        <w:ilvl w:val="5"/>
+        <w:numId w:val="5"/>
+      </w:numPr>
+      <w:spacing w:before="40" w:after="0"/>
+      <w:outlineLvl w:val="5"/>
+    </w:pPr>
+    <w:rPr>
+      <w:rFonts w:asciiTheme="majorHAnsi" w:eastAsiaTheme="majorEastAsia" w:hAnsiTheme="majorHAnsi" w:cstheme="majorBidi"/>
+      <w:color w:val="1F3763" w:themeColor="accent1" w:themeShade="7F"/>
+    </w:rPr>
+  </w:style>
+  <w:style w:type="paragraph" w:styleId="Heading7">
+    <w:name w:val="heading 7"/>
+    <w:basedOn w:val="Normal"/>
+    <w:next w:val="Normal"/>
+    <w:link w:val="Heading7Char"/>
+    <w:uiPriority w:val="9"/>
+    <w:semiHidden/>
+    <w:unhideWhenUsed/>
+    <w:qFormat/>
+    <w:rsid w:val="004C6FFB"/>
+    <w:pPr>
+      <w:keepNext/>
+      <w:keepLines/>
+      <w:numPr>
+        <w:ilvl w:val="6"/>
+        <w:numId w:val="5"/>
+      </w:numPr>
+      <w:spacing w:before="40" w:after="0"/>
+      <w:outlineLvl w:val="6"/>
+    </w:pPr>
+    <w:rPr>
+      <w:rFonts w:asciiTheme="majorHAnsi" w:eastAsiaTheme="majorEastAsia" w:hAnsiTheme="majorHAnsi" w:cstheme="majorBidi"/>
+      <w:i/>
+      <w:iCs/>
+      <w:color w:val="1F3763" w:themeColor="accent1" w:themeShade="7F"/>
+    </w:rPr>
+  </w:style>
+  <w:style w:type="paragraph" w:styleId="Heading8">
+    <w:name w:val="heading 8"/>
+    <w:basedOn w:val="Normal"/>
+    <w:next w:val="Normal"/>
+    <w:link w:val="Heading8Char"/>
+    <w:uiPriority w:val="9"/>
+    <w:semiHidden/>
+    <w:unhideWhenUsed/>
+    <w:qFormat/>
+    <w:rsid w:val="004C6FFB"/>
+    <w:pPr>
+      <w:keepNext/>
+      <w:keepLines/>
+      <w:numPr>
+        <w:ilvl w:val="7"/>
+        <w:numId w:val="5"/>
+      </w:numPr>
+      <w:spacing w:before="40" w:after="0"/>
+      <w:outlineLvl w:val="7"/>
+    </w:pPr>
+    <w:rPr>
+      <w:rFonts w:asciiTheme="majorHAnsi" w:eastAsiaTheme="majorEastAsia" w:hAnsiTheme="majorHAnsi" w:cstheme="majorBidi"/>
+      <w:color w:val="272727" w:themeColor="text1" w:themeTint="D8"/>
+      <w:sz w:val="21"/>
+      <w:szCs w:val="21"/>
+    </w:rPr>
+  </w:style>
+  <w:style w:type="paragraph" w:styleId="Heading9">
+    <w:name w:val="heading 9"/>
+    <w:basedOn w:val="Normal"/>
+    <w:next w:val="Normal"/>
+    <w:link w:val="Heading9Char"/>
+    <w:uiPriority w:val="9"/>
+    <w:semiHidden/>
+    <w:unhideWhenUsed/>
+    <w:qFormat/>
+    <w:rsid w:val="004C6FFB"/>
+    <w:pPr>
+      <w:keepNext/>
+      <w:keepLines/>
+      <w:numPr>
+        <w:ilvl w:val="8"/>
+        <w:numId w:val="5"/>
+      </w:numPr>
+      <w:spacing w:before="40" w:after="0"/>
+      <w:outlineLvl w:val="8"/>
+    </w:pPr>
+    <w:rPr>
+      <w:rFonts w:asciiTheme="majorHAnsi" w:eastAsiaTheme="majorEastAsia" w:hAnsiTheme="majorHAnsi" w:cstheme="majorBidi"/>
+      <w:i/>
+      <w:iCs/>
+      <w:color w:val="272727" w:themeColor="text1" w:themeTint="D8"/>
+      <w:sz w:val="21"/>
+      <w:szCs w:val="21"/>
     </w:rPr>
   </w:style>
   <w:style w:type="character" w:default="1" w:styleId="DefaultParagraphFont">
@@ -468,6 +1508,126 @@
       <w:color w:val="2F5496" w:themeColor="accent1" w:themeShade="BF"/>
       <w:sz w:val="32"/>
       <w:szCs w:val="32"/>
+    </w:rPr>
+  </w:style>
+  <w:style w:type="paragraph" w:styleId="ListParagraph">
+    <w:name w:val="List Paragraph"/>
+    <w:basedOn w:val="Normal"/>
+    <w:uiPriority w:val="34"/>
+    <w:qFormat/>
+    <w:rsid w:val="00750EA3"/>
+    <w:pPr>
+      <w:ind w:left="720"/>
+      <w:contextualSpacing/>
+    </w:pPr>
+  </w:style>
+  <w:style w:type="character" w:customStyle="1" w:styleId="Heading2Char">
+    <w:name w:val="Heading 2 Char"/>
+    <w:basedOn w:val="DefaultParagraphFont"/>
+    <w:link w:val="Heading2"/>
+    <w:uiPriority w:val="9"/>
+    <w:rsid w:val="004C6FFB"/>
+    <w:rPr>
+      <w:rFonts w:asciiTheme="majorHAnsi" w:eastAsiaTheme="majorEastAsia" w:hAnsiTheme="majorHAnsi" w:cstheme="majorBidi"/>
+      <w:color w:val="2F5496" w:themeColor="accent1" w:themeShade="BF"/>
+      <w:sz w:val="26"/>
+      <w:szCs w:val="26"/>
+    </w:rPr>
+  </w:style>
+  <w:style w:type="character" w:customStyle="1" w:styleId="Heading3Char">
+    <w:name w:val="Heading 3 Char"/>
+    <w:basedOn w:val="DefaultParagraphFont"/>
+    <w:link w:val="Heading3"/>
+    <w:uiPriority w:val="9"/>
+    <w:semiHidden/>
+    <w:rsid w:val="004C6FFB"/>
+    <w:rPr>
+      <w:rFonts w:asciiTheme="majorHAnsi" w:eastAsiaTheme="majorEastAsia" w:hAnsiTheme="majorHAnsi" w:cstheme="majorBidi"/>
+      <w:color w:val="1F3763" w:themeColor="accent1" w:themeShade="7F"/>
+      <w:sz w:val="24"/>
+      <w:szCs w:val="24"/>
+    </w:rPr>
+  </w:style>
+  <w:style w:type="character" w:customStyle="1" w:styleId="Heading4Char">
+    <w:name w:val="Heading 4 Char"/>
+    <w:basedOn w:val="DefaultParagraphFont"/>
+    <w:link w:val="Heading4"/>
+    <w:uiPriority w:val="9"/>
+    <w:semiHidden/>
+    <w:rsid w:val="004C6FFB"/>
+    <w:rPr>
+      <w:rFonts w:asciiTheme="majorHAnsi" w:eastAsiaTheme="majorEastAsia" w:hAnsiTheme="majorHAnsi" w:cstheme="majorBidi"/>
+      <w:i/>
+      <w:iCs/>
+      <w:color w:val="2F5496" w:themeColor="accent1" w:themeShade="BF"/>
+    </w:rPr>
+  </w:style>
+  <w:style w:type="character" w:customStyle="1" w:styleId="Heading5Char">
+    <w:name w:val="Heading 5 Char"/>
+    <w:basedOn w:val="DefaultParagraphFont"/>
+    <w:link w:val="Heading5"/>
+    <w:uiPriority w:val="9"/>
+    <w:semiHidden/>
+    <w:rsid w:val="004C6FFB"/>
+    <w:rPr>
+      <w:rFonts w:asciiTheme="majorHAnsi" w:eastAsiaTheme="majorEastAsia" w:hAnsiTheme="majorHAnsi" w:cstheme="majorBidi"/>
+      <w:color w:val="2F5496" w:themeColor="accent1" w:themeShade="BF"/>
+    </w:rPr>
+  </w:style>
+  <w:style w:type="character" w:customStyle="1" w:styleId="Heading6Char">
+    <w:name w:val="Heading 6 Char"/>
+    <w:basedOn w:val="DefaultParagraphFont"/>
+    <w:link w:val="Heading6"/>
+    <w:uiPriority w:val="9"/>
+    <w:semiHidden/>
+    <w:rsid w:val="004C6FFB"/>
+    <w:rPr>
+      <w:rFonts w:asciiTheme="majorHAnsi" w:eastAsiaTheme="majorEastAsia" w:hAnsiTheme="majorHAnsi" w:cstheme="majorBidi"/>
+      <w:color w:val="1F3763" w:themeColor="accent1" w:themeShade="7F"/>
+    </w:rPr>
+  </w:style>
+  <w:style w:type="character" w:customStyle="1" w:styleId="Heading7Char">
+    <w:name w:val="Heading 7 Char"/>
+    <w:basedOn w:val="DefaultParagraphFont"/>
+    <w:link w:val="Heading7"/>
+    <w:uiPriority w:val="9"/>
+    <w:semiHidden/>
+    <w:rsid w:val="004C6FFB"/>
+    <w:rPr>
+      <w:rFonts w:asciiTheme="majorHAnsi" w:eastAsiaTheme="majorEastAsia" w:hAnsiTheme="majorHAnsi" w:cstheme="majorBidi"/>
+      <w:i/>
+      <w:iCs/>
+      <w:color w:val="1F3763" w:themeColor="accent1" w:themeShade="7F"/>
+    </w:rPr>
+  </w:style>
+  <w:style w:type="character" w:customStyle="1" w:styleId="Heading8Char">
+    <w:name w:val="Heading 8 Char"/>
+    <w:basedOn w:val="DefaultParagraphFont"/>
+    <w:link w:val="Heading8"/>
+    <w:uiPriority w:val="9"/>
+    <w:semiHidden/>
+    <w:rsid w:val="004C6FFB"/>
+    <w:rPr>
+      <w:rFonts w:asciiTheme="majorHAnsi" w:eastAsiaTheme="majorEastAsia" w:hAnsiTheme="majorHAnsi" w:cstheme="majorBidi"/>
+      <w:color w:val="272727" w:themeColor="text1" w:themeTint="D8"/>
+      <w:sz w:val="21"/>
+      <w:szCs w:val="21"/>
+    </w:rPr>
+  </w:style>
+  <w:style w:type="character" w:customStyle="1" w:styleId="Heading9Char">
+    <w:name w:val="Heading 9 Char"/>
+    <w:basedOn w:val="DefaultParagraphFont"/>
+    <w:link w:val="Heading9"/>
+    <w:uiPriority w:val="9"/>
+    <w:semiHidden/>
+    <w:rsid w:val="004C6FFB"/>
+    <w:rPr>
+      <w:rFonts w:asciiTheme="majorHAnsi" w:eastAsiaTheme="majorEastAsia" w:hAnsiTheme="majorHAnsi" w:cstheme="majorBidi"/>
+      <w:i/>
+      <w:iCs/>
+      <w:color w:val="272727" w:themeColor="text1" w:themeTint="D8"/>
+      <w:sz w:val="21"/>
+      <w:szCs w:val="21"/>
     </w:rPr>
   </w:style>
 </w:styles>

</xml_diff>